<commit_message>
Updated prac 5 and 6 notes to reflect this years course.
</commit_message>
<xml_diff>
--- a/Practicals/prac5/notes/practical_five.docx
+++ b/Practicals/prac5/notes/practical_five.docx
@@ -81,10 +81,7 @@
         <w:spacing w:line="240" w:lineRule="auto"/>
       </w:pPr>
       <w:r>
-        <w:t>To have some understanding of CUDA libraries and there use</w:t>
-      </w:r>
-      <w:r>
-        <w:t>s.</w:t>
+        <w:t>To have some understanding of CUDA libraries and there uses.</w:t>
       </w:r>
     </w:p>
     <w:p>
@@ -124,145 +121,519 @@
         <w:spacing w:line="240" w:lineRule="auto"/>
       </w:pPr>
       <w:r>
-        <w:t xml:space="preserve">All </w:t>
+        <w:t>All practical sessions for this course will be carried out on the Universities ARCUS-HTC computer. To understand how to use ARCUS-HTC see the introduction video and for more details watch the video demonstrations in lecture 3. As a reminder:</w:t>
+      </w:r>
+    </w:p>
+    <w:p>
+      <w:pPr>
+        <w:spacing w:line="240" w:lineRule="auto"/>
+      </w:pPr>
+    </w:p>
+    <w:p>
+      <w:pPr>
+        <w:pStyle w:val="ListParagraph"/>
+        <w:numPr>
+          <w:ilvl w:val="0"/>
+          <w:numId w:val="8"/>
+        </w:numPr>
+        <w:spacing w:line="240" w:lineRule="auto"/>
+      </w:pPr>
+      <w:r>
+        <w:t>Connect to the university VPN (instructions can be found on canvas).</w:t>
+      </w:r>
+    </w:p>
+    <w:p>
+      <w:pPr>
+        <w:pStyle w:val="ListParagraph"/>
+        <w:numPr>
+          <w:ilvl w:val="0"/>
+          <w:numId w:val="8"/>
+        </w:numPr>
+        <w:spacing w:line="240" w:lineRule="auto"/>
+      </w:pPr>
+      <w:r>
+        <w:t xml:space="preserve">Open </w:t>
       </w:r>
       <w:proofErr w:type="spellStart"/>
       <w:r>
-        <w:t>practicals</w:t>
+        <w:t>MobaXterm</w:t>
       </w:r>
       <w:proofErr w:type="spellEnd"/>
       <w:r>
-        <w:t xml:space="preserve"> for this course will be carried out on the Universities ARCUS-HTC computer. To understand how to use ARCUS-HTC see the previous </w:t>
-      </w:r>
-      <w:r>
-        <w:t xml:space="preserve">practical notes. As a reminder log in using </w:t>
+        <w:t xml:space="preserve"> (Windows) or </w:t>
       </w:r>
       <w:proofErr w:type="spellStart"/>
       <w:r>
+        <w:t>XQuartz</w:t>
+      </w:r>
+      <w:proofErr w:type="spellEnd"/>
+      <w:r>
+        <w:t xml:space="preserve"> (Mac) and open a </w:t>
+      </w:r>
+      <w:proofErr w:type="spellStart"/>
+      <w:r>
         <w:t>ssh</w:t>
       </w:r>
       <w:proofErr w:type="spellEnd"/>
       <w:r>
+        <w:t xml:space="preserve"> session. </w:t>
+      </w:r>
+    </w:p>
+    <w:p>
+      <w:pPr>
+        <w:pStyle w:val="ListParagraph"/>
+        <w:numPr>
+          <w:ilvl w:val="0"/>
+          <w:numId w:val="8"/>
+        </w:numPr>
+        <w:spacing w:line="240" w:lineRule="auto"/>
+      </w:pPr>
+      <w:r>
+        <w:t>Connect to “</w:t>
+      </w:r>
+      <w:proofErr w:type="spellStart"/>
+      <w:r>
+        <w:t>oscgate</w:t>
+      </w:r>
+      <w:proofErr w:type="spellEnd"/>
+      <w:r>
+        <w:t>” by:</w:t>
+      </w:r>
+    </w:p>
+    <w:p>
+      <w:pPr>
+        <w:pStyle w:val="ListParagraph"/>
+        <w:numPr>
+          <w:ilvl w:val="1"/>
+          <w:numId w:val="8"/>
+        </w:numPr>
+        <w:spacing w:line="240" w:lineRule="auto"/>
+      </w:pPr>
+      <w:r>
+        <w:t>Setting “</w:t>
+      </w:r>
+      <w:r>
+        <w:rPr>
+          <w:i/>
+          <w:iCs/>
+        </w:rPr>
+        <w:t>remote host</w:t>
+      </w:r>
+      <w:r>
+        <w:t xml:space="preserve">” to be oscgate.arc.ox.ac.uk </w:t>
+      </w:r>
+    </w:p>
+    <w:p>
+      <w:pPr>
+        <w:pStyle w:val="ListParagraph"/>
+        <w:numPr>
+          <w:ilvl w:val="1"/>
+          <w:numId w:val="8"/>
+        </w:numPr>
+        <w:spacing w:line="240" w:lineRule="auto"/>
+      </w:pPr>
+      <w:r>
+        <w:t>Tick “</w:t>
+      </w:r>
+      <w:r>
+        <w:rPr>
+          <w:i/>
+          <w:iCs/>
+        </w:rPr>
+        <w:t>specify username</w:t>
+      </w:r>
+      <w:r>
+        <w:t xml:space="preserve">” and set it to </w:t>
+      </w:r>
+      <w:proofErr w:type="spellStart"/>
+      <w:r>
+        <w:t>teachingXY</w:t>
+      </w:r>
+      <w:proofErr w:type="spellEnd"/>
+      <w:r>
+        <w:t xml:space="preserve"> (where this is the username we have issued you with)</w:t>
+      </w:r>
+    </w:p>
+    <w:p>
+      <w:pPr>
+        <w:pStyle w:val="ListParagraph"/>
+        <w:numPr>
+          <w:ilvl w:val="0"/>
+          <w:numId w:val="8"/>
+        </w:numPr>
+        <w:spacing w:line="240" w:lineRule="auto"/>
+      </w:pPr>
+      <w:r>
+        <w:t>This will open a shell, from here you can connect to “arcus-</w:t>
+      </w:r>
+      <w:proofErr w:type="spellStart"/>
+      <w:r>
+        <w:t>htc</w:t>
+      </w:r>
+      <w:proofErr w:type="spellEnd"/>
+      <w:r>
+        <w:t xml:space="preserve">” using </w:t>
+      </w:r>
+      <w:proofErr w:type="spellStart"/>
+      <w:r>
+        <w:t>ssh</w:t>
+      </w:r>
+      <w:proofErr w:type="spellEnd"/>
+      <w:r>
         <w:t xml:space="preserve"> as follows:</w:t>
       </w:r>
     </w:p>
     <w:p>
       <w:pPr>
         <w:spacing w:line="240" w:lineRule="auto"/>
+        <w:ind w:left="771" w:firstLine="669"/>
+      </w:pPr>
+      <w:proofErr w:type="spellStart"/>
+      <w:r>
+        <w:t>ssh</w:t>
+      </w:r>
+      <w:proofErr w:type="spellEnd"/>
+      <w:r>
+        <w:t xml:space="preserve"> –CX </w:t>
+      </w:r>
+      <w:hyperlink r:id="rId5" w:history="1">
+        <w:proofErr w:type="spellStart"/>
+        <w:r>
+          <w:rPr>
+            <w:rStyle w:val="Hyperlink"/>
+          </w:rPr>
+          <w:t>teachingXY@arcus-htc</w:t>
+        </w:r>
+        <w:proofErr w:type="spellEnd"/>
+      </w:hyperlink>
+    </w:p>
+    <w:p>
+      <w:pPr>
+        <w:spacing w:line="240" w:lineRule="auto"/>
+      </w:pPr>
+      <w:r>
+        <w:t xml:space="preserve">Where </w:t>
+      </w:r>
+      <w:proofErr w:type="spellStart"/>
+      <w:r>
+        <w:t>teachingXY</w:t>
+      </w:r>
+      <w:proofErr w:type="spellEnd"/>
+      <w:r>
+        <w:t xml:space="preserve"> is the account that we have issued you with.</w:t>
+      </w:r>
+    </w:p>
+    <w:p>
+      <w:pPr>
+        <w:spacing w:line="240" w:lineRule="auto"/>
+      </w:pPr>
+    </w:p>
+    <w:p>
+      <w:pPr>
+        <w:spacing w:line="240" w:lineRule="auto"/>
+        <w:rPr>
+          <w:b/>
+          <w:sz w:val="24"/>
+          <w:u w:val="single"/>
+        </w:rPr>
+      </w:pPr>
+      <w:r>
+        <w:rPr>
+          <w:b/>
+          <w:sz w:val="24"/>
+          <w:u w:val="single"/>
+        </w:rPr>
+        <w:t>Instructions for this practical</w:t>
+      </w:r>
+    </w:p>
+    <w:p>
+      <w:pPr>
+        <w:spacing w:line="240" w:lineRule="auto"/>
+      </w:pPr>
+    </w:p>
+    <w:p>
+      <w:pPr>
+        <w:spacing w:line="240" w:lineRule="auto"/>
+        <w:rPr>
+          <w:b/>
+          <w:i/>
+        </w:rPr>
+      </w:pPr>
+      <w:r>
+        <w:rPr>
+          <w:b/>
+          <w:i/>
+        </w:rPr>
+        <w:t>Part A</w:t>
+      </w:r>
+    </w:p>
+    <w:p>
+      <w:pPr>
+        <w:spacing w:line="240" w:lineRule="auto"/>
+        <w:rPr>
+          <w:b/>
+          <w:i/>
+        </w:rPr>
+      </w:pPr>
+    </w:p>
+    <w:p>
+      <w:pPr>
+        <w:pStyle w:val="ListParagraph"/>
+        <w:numPr>
+          <w:ilvl w:val="0"/>
+          <w:numId w:val="7"/>
+        </w:numPr>
+        <w:spacing w:line="240" w:lineRule="auto"/>
+      </w:pPr>
+      <w:r>
+        <w:t xml:space="preserve">If you have not done so clone the </w:t>
+      </w:r>
+      <w:proofErr w:type="spellStart"/>
+      <w:r>
+        <w:t>github</w:t>
+      </w:r>
+      <w:proofErr w:type="spellEnd"/>
+      <w:r>
+        <w:t xml:space="preserve"> repo for this CWM. To do this, at the command prompt type:</w:t>
+      </w:r>
+    </w:p>
+    <w:p>
+      <w:pPr>
+        <w:pStyle w:val="ListParagraph"/>
+        <w:spacing w:line="240" w:lineRule="auto"/>
+      </w:pPr>
+    </w:p>
+    <w:p>
+      <w:pPr>
+        <w:pStyle w:val="ListParagraph"/>
+        <w:spacing w:line="240" w:lineRule="auto"/>
         <w:rPr>
           <w:rFonts w:ascii="FreeMono" w:hAnsi="FreeMono"/>
-        </w:rPr>
-      </w:pPr>
+          <w:sz w:val="18"/>
+          <w:szCs w:val="18"/>
+        </w:rPr>
+      </w:pPr>
+      <w:r>
+        <w:rPr>
+          <w:rFonts w:ascii="FreeMono" w:hAnsi="FreeMono"/>
+          <w:sz w:val="18"/>
+          <w:szCs w:val="18"/>
+        </w:rPr>
+        <w:t>$ module load  git</w:t>
+      </w:r>
+    </w:p>
+    <w:p>
+      <w:pPr>
+        <w:pStyle w:val="ListParagraph"/>
+        <w:spacing w:line="240" w:lineRule="auto"/>
+        <w:rPr>
+          <w:rFonts w:ascii="Consolas" w:hAnsi="Consolas"/>
+          <w:sz w:val="18"/>
+          <w:szCs w:val="18"/>
+        </w:rPr>
+      </w:pPr>
+      <w:r>
+        <w:rPr>
+          <w:rFonts w:ascii="FreeMono" w:hAnsi="FreeMono"/>
+          <w:sz w:val="18"/>
+          <w:szCs w:val="18"/>
+        </w:rPr>
+        <w:t xml:space="preserve">$ git clone </w:t>
+      </w:r>
+      <w:hyperlink r:id="rId6" w:history="1">
+        <w:r>
+          <w:rPr>
+            <w:rStyle w:val="Hyperlink"/>
+            <w:rFonts w:ascii="Consolas" w:hAnsi="Consolas"/>
+            <w:sz w:val="18"/>
+            <w:szCs w:val="18"/>
+          </w:rPr>
+          <w:t>https://github.com/wesarmour/CWM-in-HPC-and-Scientific-Computing-2020.git</w:t>
+        </w:r>
+      </w:hyperlink>
+      <w:r>
+        <w:rPr>
+          <w:rFonts w:ascii="Consolas" w:hAnsi="Consolas"/>
+          <w:sz w:val="18"/>
+          <w:szCs w:val="18"/>
+        </w:rPr>
+        <w:t xml:space="preserve"> </w:t>
+      </w:r>
+    </w:p>
+    <w:p>
+      <w:pPr>
+        <w:pStyle w:val="ListParagraph"/>
+        <w:spacing w:line="240" w:lineRule="auto"/>
+      </w:pPr>
+    </w:p>
+    <w:p>
+      <w:pPr>
+        <w:pStyle w:val="ListParagraph"/>
+        <w:spacing w:line="240" w:lineRule="auto"/>
+      </w:pPr>
+      <w:r>
+        <w:t>If you have already cloned the repo, pull it again to ensure you are working with the most up-to-date codes:</w:t>
+      </w:r>
+    </w:p>
+    <w:p>
+      <w:pPr>
+        <w:pStyle w:val="ListParagraph"/>
+        <w:spacing w:line="240" w:lineRule="auto"/>
+      </w:pPr>
+    </w:p>
+    <w:p>
+      <w:pPr>
+        <w:pStyle w:val="ListParagraph"/>
+        <w:spacing w:line="240" w:lineRule="auto"/>
+        <w:rPr>
+          <w:rFonts w:ascii="FreeMono" w:hAnsi="FreeMono"/>
+        </w:rPr>
+      </w:pPr>
+      <w:r>
+        <w:rPr>
+          <w:rFonts w:ascii="FreeMono" w:hAnsi="FreeMono"/>
+        </w:rPr>
+        <w:lastRenderedPageBreak/>
+        <w:t>$ module load  git</w:t>
+      </w:r>
+    </w:p>
+    <w:p>
+      <w:pPr>
+        <w:pStyle w:val="ListParagraph"/>
+        <w:spacing w:line="240" w:lineRule="auto"/>
+        <w:rPr>
+          <w:rFonts w:ascii="FreeMono" w:hAnsi="FreeMono"/>
+        </w:rPr>
+      </w:pPr>
+      <w:r>
+        <w:rPr>
+          <w:rFonts w:ascii="FreeMono" w:hAnsi="FreeMono"/>
+        </w:rPr>
+        <w:t>$ git pull</w:t>
+      </w:r>
+    </w:p>
+    <w:p>
+      <w:pPr>
+        <w:pStyle w:val="ListParagraph"/>
+        <w:spacing w:line="240" w:lineRule="auto"/>
+      </w:pPr>
+    </w:p>
+    <w:p>
+      <w:pPr>
+        <w:pStyle w:val="ListParagraph"/>
+        <w:numPr>
+          <w:ilvl w:val="0"/>
+          <w:numId w:val="7"/>
+        </w:numPr>
+        <w:spacing w:line="240" w:lineRule="auto"/>
+      </w:pPr>
+      <w:r>
+        <w:t>Next you should navigate to the examples directory in the prac</w:t>
+      </w:r>
+      <w:r>
+        <w:t>5</w:t>
+      </w:r>
+      <w:r>
+        <w:t xml:space="preserve"> folder:</w:t>
+      </w:r>
+    </w:p>
+    <w:p>
+      <w:pPr>
+        <w:spacing w:line="240" w:lineRule="auto"/>
+        <w:ind w:left="720"/>
+        <w:rPr>
+          <w:rFonts w:ascii="FreeMono" w:hAnsi="FreeMono"/>
+        </w:rPr>
+      </w:pPr>
+      <w:r>
+        <w:rPr>
+          <w:rFonts w:ascii="FreeMono" w:hAnsi="FreeMono"/>
+        </w:rPr>
+        <w:t>$ cd CWM-in-HPC-and-Scientific-Computing-2020/practicals/prac</w:t>
+      </w:r>
+      <w:r>
+        <w:rPr>
+          <w:rFonts w:ascii="FreeMono" w:hAnsi="FreeMono"/>
+        </w:rPr>
+        <w:t>5</w:t>
+      </w:r>
+      <w:r>
+        <w:rPr>
+          <w:rFonts w:ascii="FreeMono" w:hAnsi="FreeMono"/>
+        </w:rPr>
+        <w:t>/examples/</w:t>
+      </w:r>
+    </w:p>
+    <w:p>
+      <w:pPr>
+        <w:spacing w:line="240" w:lineRule="auto"/>
+        <w:ind w:left="720"/>
+        <w:rPr>
+          <w:rFonts w:ascii="FreeMono" w:hAnsi="FreeMono"/>
+        </w:rPr>
+      </w:pPr>
+    </w:p>
+    <w:p>
+      <w:pPr>
+        <w:pStyle w:val="ListParagraph"/>
+        <w:numPr>
+          <w:ilvl w:val="0"/>
+          <w:numId w:val="7"/>
+        </w:numPr>
+        <w:spacing w:line="240" w:lineRule="auto"/>
+      </w:pPr>
+      <w:r>
+        <w:t>When logged into the Arcus-HTC head node, you will need to use the command</w:t>
+      </w:r>
+    </w:p>
+    <w:p>
+      <w:pPr>
+        <w:spacing w:line="240" w:lineRule="auto"/>
+        <w:ind w:firstLine="720"/>
+        <w:rPr>
+          <w:i/>
+        </w:rPr>
+      </w:pPr>
+      <w:r>
+        <w:rPr>
+          <w:rFonts w:ascii="FreeMono" w:hAnsi="FreeMono"/>
+        </w:rPr>
+        <w:t xml:space="preserve">module load </w:t>
+      </w:r>
       <w:proofErr w:type="spellStart"/>
       <w:r>
         <w:rPr>
           <w:rFonts w:ascii="FreeMono" w:hAnsi="FreeMono"/>
         </w:rPr>
-        <w:t>ssh</w:t>
+        <w:t>gpu</w:t>
       </w:r>
       <w:proofErr w:type="spellEnd"/>
       <w:r>
         <w:rPr>
           <w:rFonts w:ascii="FreeMono" w:hAnsi="FreeMono"/>
         </w:rPr>
-        <w:t xml:space="preserve"> -CX [username]@oscgate.arc.ox.ac.uk</w:t>
-      </w:r>
-    </w:p>
-    <w:p>
-      <w:pPr>
-        <w:spacing w:line="240" w:lineRule="auto"/>
+        <w:t>/</w:t>
+      </w:r>
+      <w:proofErr w:type="spellStart"/>
+      <w:r>
         <w:rPr>
           <w:rFonts w:ascii="FreeMono" w:hAnsi="FreeMono"/>
         </w:rPr>
-      </w:pPr>
-      <w:bookmarkStart w:id="0" w:name="__DdeLink__153_1524032893"/>
-      <w:proofErr w:type="spellStart"/>
-      <w:r>
-        <w:rPr>
-          <w:rFonts w:ascii="FreeMono" w:hAnsi="FreeMono"/>
-        </w:rPr>
-        <w:t>ssh</w:t>
+        <w:t>cuda</w:t>
       </w:r>
       <w:proofErr w:type="spellEnd"/>
-      <w:r>
-        <w:rPr>
-          <w:rFonts w:ascii="FreeMono" w:hAnsi="FreeMono"/>
-        </w:rPr>
-        <w:t xml:space="preserve"> -CX arcus-</w:t>
-      </w:r>
-      <w:proofErr w:type="spellStart"/>
-      <w:r>
-        <w:rPr>
-          <w:rFonts w:ascii="FreeMono" w:hAnsi="FreeMono"/>
-        </w:rPr>
-        <w:t>htc</w:t>
-      </w:r>
-      <w:bookmarkEnd w:id="0"/>
-      <w:proofErr w:type="spellEnd"/>
-    </w:p>
-    <w:p>
-      <w:pPr>
-        <w:spacing w:line="240" w:lineRule="auto"/>
-      </w:pPr>
-      <w:r>
-        <w:t>When logged into the Arcus-HTC head node, you will need to use the command</w:t>
-      </w:r>
-    </w:p>
-    <w:p>
-      <w:pPr>
-        <w:spacing w:line="240" w:lineRule="auto"/>
-      </w:pPr>
-    </w:p>
-    <w:p>
-      <w:pPr>
-        <w:spacing w:line="240" w:lineRule="auto"/>
-        <w:rPr>
-          <w:i/>
-        </w:rPr>
-      </w:pPr>
-      <w:r>
-        <w:rPr>
-          <w:rFonts w:ascii="FreeMono" w:hAnsi="FreeMono"/>
-        </w:rPr>
-        <w:t xml:space="preserve">module load </w:t>
-      </w:r>
-      <w:proofErr w:type="spellStart"/>
-      <w:r>
-        <w:rPr>
-          <w:rFonts w:ascii="FreeMono" w:hAnsi="FreeMono"/>
-        </w:rPr>
-        <w:t>gpu</w:t>
-      </w:r>
-      <w:proofErr w:type="spellEnd"/>
-      <w:r>
-        <w:rPr>
-          <w:rFonts w:ascii="FreeMono" w:hAnsi="FreeMono"/>
-        </w:rPr>
-        <w:t>/</w:t>
-      </w:r>
-      <w:proofErr w:type="spellStart"/>
-      <w:r>
-        <w:rPr>
-          <w:rFonts w:ascii="FreeMono" w:hAnsi="FreeMono"/>
-        </w:rPr>
-        <w:t>cuda</w:t>
-      </w:r>
-      <w:proofErr w:type="spellEnd"/>
-    </w:p>
-    <w:p>
-      <w:pPr>
-        <w:spacing w:line="240" w:lineRule="auto"/>
-      </w:pPr>
-    </w:p>
-    <w:p>
-      <w:pPr>
-        <w:spacing w:line="240" w:lineRule="auto"/>
-      </w:pPr>
-      <w:r>
-        <w:t>to be able to compile or codes. For runn</w:t>
-      </w:r>
-      <w:r>
-        <w:t xml:space="preserve">ing we will use, similarly as in the </w:t>
+    </w:p>
+    <w:p>
+      <w:pPr>
+        <w:spacing w:line="240" w:lineRule="auto"/>
+      </w:pPr>
+    </w:p>
+    <w:p>
+      <w:pPr>
+        <w:spacing w:line="240" w:lineRule="auto"/>
+      </w:pPr>
+      <w:r>
+        <w:t xml:space="preserve">to be able to compile or codes. For running we will use, similarly as in the </w:t>
       </w:r>
       <w:proofErr w:type="spellStart"/>
       <w:r>
@@ -339,154 +710,8 @@
       </w:r>
       <w:proofErr w:type="spellEnd"/>
       <w:r>
-        <w:t xml:space="preserve"> from the first task</w:t>
-      </w:r>
-      <w:r>
-        <w:t xml:space="preserve"> and edit the file to run your actual code.</w:t>
-      </w:r>
-    </w:p>
-    <w:p>
-      <w:pPr>
-        <w:spacing w:line="240" w:lineRule="auto"/>
-      </w:pPr>
-      <w:r>
-        <w:t xml:space="preserve">If you have not done so clone the </w:t>
-      </w:r>
-      <w:proofErr w:type="spellStart"/>
-      <w:r>
-        <w:t>github</w:t>
-      </w:r>
-      <w:proofErr w:type="spellEnd"/>
-      <w:r>
-        <w:t xml:space="preserve"> repo for this CWM. To do this, at the command prompt type:</w:t>
-      </w:r>
-    </w:p>
-    <w:p>
-      <w:pPr>
-        <w:pStyle w:val="ListParagraph"/>
-        <w:spacing w:line="240" w:lineRule="auto"/>
-      </w:pPr>
-    </w:p>
-    <w:p>
-      <w:pPr>
-        <w:pStyle w:val="ListParagraph"/>
-        <w:spacing w:line="240" w:lineRule="auto"/>
-      </w:pPr>
-      <w:r>
-        <w:t xml:space="preserve">$ </w:t>
-      </w:r>
-      <w:r>
-        <w:rPr>
-          <w:rFonts w:ascii="FreeMono" w:hAnsi="FreeMono"/>
-        </w:rPr>
-        <w:t>git clone</w:t>
-      </w:r>
-      <w:r>
-        <w:t xml:space="preserve"> </w:t>
-      </w:r>
-      <w:r>
-        <w:rPr>
-          <w:rStyle w:val="InternetLink"/>
-          <w:rFonts w:ascii="Consolas" w:hAnsi="Consolas"/>
-          <w:sz w:val="18"/>
-          <w:szCs w:val="18"/>
-        </w:rPr>
-        <w:t>https://github.com/wesarmour/CWM-in-HPC-and-Scientific-Computing-2020</w:t>
-      </w:r>
-      <w:r>
-        <w:rPr>
-          <w:rStyle w:val="InternetLink"/>
-          <w:rFonts w:ascii="Consolas" w:hAnsi="Consolas"/>
-          <w:sz w:val="18"/>
-          <w:szCs w:val="18"/>
-        </w:rPr>
-        <w:t>.git</w:t>
-      </w:r>
-    </w:p>
-    <w:p>
-      <w:pPr>
-        <w:pStyle w:val="ListParagraph"/>
-        <w:spacing w:line="240" w:lineRule="auto"/>
-        <w:rPr>
-          <w:rFonts w:ascii="Consolas" w:hAnsi="Consolas"/>
-          <w:color w:val="24292E"/>
-          <w:sz w:val="18"/>
-          <w:szCs w:val="18"/>
-        </w:rPr>
-      </w:pPr>
-    </w:p>
-    <w:p>
-      <w:pPr>
-        <w:spacing w:line="240" w:lineRule="auto"/>
-      </w:pPr>
-      <w:r>
-        <w:t>or</w:t>
-      </w:r>
-      <w:r>
-        <w:rPr>
-          <w:rFonts w:ascii="Consolas" w:hAnsi="Consolas"/>
-          <w:color w:val="24292E"/>
-          <w:sz w:val="18"/>
-          <w:szCs w:val="18"/>
-        </w:rPr>
-        <w:t xml:space="preserve"> </w:t>
-      </w:r>
-    </w:p>
-    <w:p>
-      <w:pPr>
-        <w:pStyle w:val="ListParagraph"/>
-        <w:spacing w:line="240" w:lineRule="auto"/>
-        <w:rPr>
-          <w:rFonts w:ascii="Consolas" w:hAnsi="Consolas"/>
-          <w:color w:val="24292E"/>
-          <w:sz w:val="18"/>
-          <w:szCs w:val="18"/>
-        </w:rPr>
-      </w:pPr>
-    </w:p>
-    <w:p>
-      <w:pPr>
-        <w:pStyle w:val="ListParagraph"/>
-        <w:spacing w:line="240" w:lineRule="auto"/>
-      </w:pPr>
-      <w:r>
-        <w:rPr>
-          <w:rFonts w:ascii="Consolas" w:hAnsi="Consolas"/>
-          <w:color w:val="24292E"/>
-          <w:sz w:val="18"/>
-          <w:szCs w:val="18"/>
-        </w:rPr>
-        <w:t>$</w:t>
-      </w:r>
-      <w:r>
-        <w:rPr>
-          <w:rFonts w:ascii="FreeMono" w:hAnsi="FreeMono"/>
-          <w:color w:val="24292E"/>
-        </w:rPr>
-        <w:t>git pull</w:t>
-      </w:r>
-    </w:p>
-    <w:p>
-      <w:pPr>
-        <w:pStyle w:val="ListParagraph"/>
-        <w:spacing w:line="240" w:lineRule="auto"/>
-      </w:pPr>
-    </w:p>
-    <w:p>
-      <w:pPr>
-        <w:spacing w:line="240" w:lineRule="auto"/>
-      </w:pPr>
-      <w:r>
-        <w:t xml:space="preserve">To </w:t>
-      </w:r>
-      <w:r>
-        <w:t>update your local repo.</w:t>
-      </w:r>
-    </w:p>
-    <w:p>
-      <w:pPr>
-        <w:spacing w:line="240" w:lineRule="auto"/>
-      </w:pPr>
+        <w:t xml:space="preserve"> from the first task and edit the file to run your actual code.</w:t>
+      </w:r>
     </w:p>
     <w:p>
       <w:pPr>
@@ -547,10 +772,7 @@
       </w:r>
       <w:proofErr w:type="spellEnd"/>
       <w:r>
-        <w:t>/cuFFT_C2C.cu'. The main() function is preparing data which will be Fourier transformed by the GPU. Locate where we set the size of the FFT</w:t>
-      </w:r>
-      <w:r>
-        <w:t xml:space="preserve"> and number of series we want to transform. Find where we initialize our series which we want to be Fourier transformed. Is there a problem?</w:t>
+        <w:t>/cuFFT_C2C.cu'. The main() function is preparing data which will be Fourier transformed by the GPU. Locate where we set the size of the FFT and number of series we want to transform. Find where we initialize our series which we want to be Fourier transformed. Is there a problem?</w:t>
       </w:r>
     </w:p>
     <w:p>
@@ -577,10 +799,7 @@
       </w:r>
       <w:proofErr w:type="spellEnd"/>
       <w:r>
-        <w:t xml:space="preserve"> libra</w:t>
-      </w:r>
-      <w:r>
-        <w:t xml:space="preserve">ry. Read through comments in the code. Can we reuse the same </w:t>
+        <w:t xml:space="preserve"> library. Read through comments in the code. Can we reuse the same </w:t>
       </w:r>
       <w:proofErr w:type="spellStart"/>
       <w:r>
@@ -596,10 +815,7 @@
       </w:r>
       <w:proofErr w:type="spellEnd"/>
       <w:r>
-        <w:t xml:space="preserve"> plan if we change number of FFTs we would like to calculate? What about the FFT siz</w:t>
-      </w:r>
-      <w:r>
-        <w:t>e?</w:t>
+        <w:t xml:space="preserve"> plan if we change number of FFTs we would like to calculate? What about the FFT size?</w:t>
       </w:r>
     </w:p>
     <w:p>
@@ -643,10 +859,7 @@
         <w:spacing w:line="240" w:lineRule="auto"/>
       </w:pPr>
       <w:r>
-        <w:t>Run the program and look what it prints t</w:t>
-      </w:r>
-      <w:r>
-        <w:t>o the console. If you have written your code correctly the difference between input and output should be 0 (or very close to it).</w:t>
+        <w:t>Run the program and look what it prints to the console. If you have written your code correctly the difference between input and output should be 0 (or very close to it).</w:t>
       </w:r>
     </w:p>
     <w:p>
@@ -696,10 +909,7 @@
         <w:spacing w:line="240" w:lineRule="auto"/>
       </w:pPr>
       <w:r>
-        <w:t>M</w:t>
-      </w:r>
-      <w:r>
-        <w:t xml:space="preserve">ake both applications, </w:t>
+        <w:t xml:space="preserve">Make both applications, </w:t>
       </w:r>
       <w:proofErr w:type="spellStart"/>
       <w:r>
@@ -733,6 +943,7 @@
         <w:spacing w:line="240" w:lineRule="auto"/>
       </w:pPr>
       <w:r>
+        <w:lastRenderedPageBreak/>
         <w:t>Run them – the output should show that the error between the library result and the corresponding CPU “Gold” code is very small.</w:t>
       </w:r>
     </w:p>
@@ -751,10 +962,7 @@
         <w:spacing w:line="240" w:lineRule="auto"/>
       </w:pPr>
       <w:r>
-        <w:t>Read through the source files to see how the library routines</w:t>
-      </w:r>
-      <w:r>
-        <w:t xml:space="preserve"> are used, referring to the online documentation for both CUBLAS and CUFFT. </w:t>
+        <w:t xml:space="preserve">Read through the source files to see how the library routines are used, referring to the online documentation for both CUBLAS and CUFFT. </w:t>
       </w:r>
     </w:p>
     <w:p>
@@ -813,10 +1021,7 @@
         <w:spacing w:line="240" w:lineRule="auto"/>
       </w:pPr>
       <w:r>
-        <w:t xml:space="preserve">Add a function to your host </w:t>
-      </w:r>
-      <w:r>
-        <w:t xml:space="preserve">code that will calculate the mean and standard deviation of the random number distribution that you generate using </w:t>
+        <w:t xml:space="preserve">Add a function to your host code that will calculate the mean and standard deviation of the random number distribution that you generate using </w:t>
       </w:r>
       <w:proofErr w:type="spellStart"/>
       <w:r>
@@ -880,10 +1085,7 @@
       </w:r>
       <w:proofErr w:type="spellEnd"/>
       <w:r>
-        <w:t>() to output your histogram to a file and then using a pl</w:t>
-      </w:r>
-      <w:r>
-        <w:t xml:space="preserve">otting tool (such as </w:t>
+        <w:t xml:space="preserve">() to output your histogram to a file and then using a plotting tool (such as </w:t>
       </w:r>
       <w:proofErr w:type="spellStart"/>
       <w:r>
@@ -914,7 +1116,6 @@
           <w:b/>
           <w:i/>
         </w:rPr>
-        <w:lastRenderedPageBreak/>
         <w:t>Bonus questions</w:t>
       </w:r>
     </w:p>
@@ -959,7 +1160,7 @@
       <w:r>
         <w:t xml:space="preserve"> (</w:t>
       </w:r>
-      <w:hyperlink r:id="rId5">
+      <w:hyperlink r:id="rId7">
         <w:r>
           <w:rPr>
             <w:rStyle w:val="InternetLink"/>
@@ -992,13 +1193,7 @@
         <w:rPr>
           <w:i/>
         </w:rPr>
-        <w:t>Do not worry if you don’t complete all of the above. The aim of this practical is to encourage you to write your own C code and be</w:t>
-      </w:r>
-      <w:r>
-        <w:rPr>
-          <w:i/>
-        </w:rPr>
-        <w:t>come familiar with some of the common functions.</w:t>
+        <w:t>Do not worry if you don’t complete all of the above. The aim of this practical is to encourage you to write your own C code and become familiar with some of the common functions.</w:t>
       </w:r>
     </w:p>
     <w:sectPr>
@@ -1101,6 +1296,95 @@
     </w:lvl>
   </w:abstractNum>
   <w:abstractNum w:abstractNumId="1" w15:restartNumberingAfterBreak="0">
+    <w:nsid w:val="25277327"/>
+    <w:multiLevelType w:val="hybridMultilevel"/>
+    <w:tmpl w:val="69D811FE"/>
+    <w:lvl w:ilvl="0" w:tplc="0809000F">
+      <w:start w:val="1"/>
+      <w:numFmt w:val="decimal"/>
+      <w:lvlText w:val="%1."/>
+      <w:lvlJc w:val="left"/>
+      <w:pPr>
+        <w:ind w:left="720" w:hanging="360"/>
+      </w:pPr>
+      <w:rPr>
+        <w:rFonts w:hint="default"/>
+      </w:rPr>
+    </w:lvl>
+    <w:lvl w:ilvl="1" w:tplc="08090019" w:tentative="1">
+      <w:start w:val="1"/>
+      <w:numFmt w:val="lowerLetter"/>
+      <w:lvlText w:val="%2."/>
+      <w:lvlJc w:val="left"/>
+      <w:pPr>
+        <w:ind w:left="1440" w:hanging="360"/>
+      </w:pPr>
+    </w:lvl>
+    <w:lvl w:ilvl="2" w:tplc="0809001B" w:tentative="1">
+      <w:start w:val="1"/>
+      <w:numFmt w:val="lowerRoman"/>
+      <w:lvlText w:val="%3."/>
+      <w:lvlJc w:val="right"/>
+      <w:pPr>
+        <w:ind w:left="2160" w:hanging="180"/>
+      </w:pPr>
+    </w:lvl>
+    <w:lvl w:ilvl="3" w:tplc="0809000F" w:tentative="1">
+      <w:start w:val="1"/>
+      <w:numFmt w:val="decimal"/>
+      <w:lvlText w:val="%4."/>
+      <w:lvlJc w:val="left"/>
+      <w:pPr>
+        <w:ind w:left="2880" w:hanging="360"/>
+      </w:pPr>
+    </w:lvl>
+    <w:lvl w:ilvl="4" w:tplc="08090019" w:tentative="1">
+      <w:start w:val="1"/>
+      <w:numFmt w:val="lowerLetter"/>
+      <w:lvlText w:val="%5."/>
+      <w:lvlJc w:val="left"/>
+      <w:pPr>
+        <w:ind w:left="3600" w:hanging="360"/>
+      </w:pPr>
+    </w:lvl>
+    <w:lvl w:ilvl="5" w:tplc="0809001B" w:tentative="1">
+      <w:start w:val="1"/>
+      <w:numFmt w:val="lowerRoman"/>
+      <w:lvlText w:val="%6."/>
+      <w:lvlJc w:val="right"/>
+      <w:pPr>
+        <w:ind w:left="4320" w:hanging="180"/>
+      </w:pPr>
+    </w:lvl>
+    <w:lvl w:ilvl="6" w:tplc="0809000F" w:tentative="1">
+      <w:start w:val="1"/>
+      <w:numFmt w:val="decimal"/>
+      <w:lvlText w:val="%7."/>
+      <w:lvlJc w:val="left"/>
+      <w:pPr>
+        <w:ind w:left="5040" w:hanging="360"/>
+      </w:pPr>
+    </w:lvl>
+    <w:lvl w:ilvl="7" w:tplc="08090019" w:tentative="1">
+      <w:start w:val="1"/>
+      <w:numFmt w:val="lowerLetter"/>
+      <w:lvlText w:val="%8."/>
+      <w:lvlJc w:val="left"/>
+      <w:pPr>
+        <w:ind w:left="5760" w:hanging="360"/>
+      </w:pPr>
+    </w:lvl>
+    <w:lvl w:ilvl="8" w:tplc="0809001B" w:tentative="1">
+      <w:start w:val="1"/>
+      <w:numFmt w:val="lowerRoman"/>
+      <w:lvlText w:val="%9."/>
+      <w:lvlJc w:val="right"/>
+      <w:pPr>
+        <w:ind w:left="6480" w:hanging="180"/>
+      </w:pPr>
+    </w:lvl>
+  </w:abstractNum>
+  <w:abstractNum w:abstractNumId="2" w15:restartNumberingAfterBreak="0">
     <w:nsid w:val="359307DD"/>
     <w:multiLevelType w:val="multilevel"/>
     <w:tmpl w:val="C2663770"/>
@@ -1213,7 +1497,7 @@
       </w:rPr>
     </w:lvl>
   </w:abstractNum>
-  <w:abstractNum w:abstractNumId="2" w15:restartNumberingAfterBreak="0">
+  <w:abstractNum w:abstractNumId="3" w15:restartNumberingAfterBreak="0">
     <w:nsid w:val="602B0AFC"/>
     <w:multiLevelType w:val="multilevel"/>
     <w:tmpl w:val="2278D004"/>
@@ -1299,7 +1583,7 @@
       </w:pPr>
     </w:lvl>
   </w:abstractNum>
-  <w:abstractNum w:abstractNumId="3" w15:restartNumberingAfterBreak="0">
+  <w:abstractNum w:abstractNumId="4" w15:restartNumberingAfterBreak="0">
     <w:nsid w:val="636E4D43"/>
     <w:multiLevelType w:val="multilevel"/>
     <w:tmpl w:val="73C4BE14"/>
@@ -1385,7 +1669,93 @@
       </w:pPr>
     </w:lvl>
   </w:abstractNum>
-  <w:abstractNum w:abstractNumId="4" w15:restartNumberingAfterBreak="0">
+  <w:abstractNum w:abstractNumId="5" w15:restartNumberingAfterBreak="0">
+    <w:nsid w:val="65943B49"/>
+    <w:multiLevelType w:val="hybridMultilevel"/>
+    <w:tmpl w:val="DD7ED682"/>
+    <w:lvl w:ilvl="0" w:tplc="0809000F">
+      <w:start w:val="1"/>
+      <w:numFmt w:val="decimal"/>
+      <w:lvlText w:val="%1."/>
+      <w:lvlJc w:val="left"/>
+      <w:pPr>
+        <w:ind w:left="771" w:hanging="360"/>
+      </w:pPr>
+    </w:lvl>
+    <w:lvl w:ilvl="1" w:tplc="08090019">
+      <w:start w:val="1"/>
+      <w:numFmt w:val="lowerLetter"/>
+      <w:lvlText w:val="%2."/>
+      <w:lvlJc w:val="left"/>
+      <w:pPr>
+        <w:ind w:left="1491" w:hanging="360"/>
+      </w:pPr>
+    </w:lvl>
+    <w:lvl w:ilvl="2" w:tplc="0809001B" w:tentative="1">
+      <w:start w:val="1"/>
+      <w:numFmt w:val="lowerRoman"/>
+      <w:lvlText w:val="%3."/>
+      <w:lvlJc w:val="right"/>
+      <w:pPr>
+        <w:ind w:left="2211" w:hanging="180"/>
+      </w:pPr>
+    </w:lvl>
+    <w:lvl w:ilvl="3" w:tplc="0809000F" w:tentative="1">
+      <w:start w:val="1"/>
+      <w:numFmt w:val="decimal"/>
+      <w:lvlText w:val="%4."/>
+      <w:lvlJc w:val="left"/>
+      <w:pPr>
+        <w:ind w:left="2931" w:hanging="360"/>
+      </w:pPr>
+    </w:lvl>
+    <w:lvl w:ilvl="4" w:tplc="08090019" w:tentative="1">
+      <w:start w:val="1"/>
+      <w:numFmt w:val="lowerLetter"/>
+      <w:lvlText w:val="%5."/>
+      <w:lvlJc w:val="left"/>
+      <w:pPr>
+        <w:ind w:left="3651" w:hanging="360"/>
+      </w:pPr>
+    </w:lvl>
+    <w:lvl w:ilvl="5" w:tplc="0809001B" w:tentative="1">
+      <w:start w:val="1"/>
+      <w:numFmt w:val="lowerRoman"/>
+      <w:lvlText w:val="%6."/>
+      <w:lvlJc w:val="right"/>
+      <w:pPr>
+        <w:ind w:left="4371" w:hanging="180"/>
+      </w:pPr>
+    </w:lvl>
+    <w:lvl w:ilvl="6" w:tplc="0809000F" w:tentative="1">
+      <w:start w:val="1"/>
+      <w:numFmt w:val="decimal"/>
+      <w:lvlText w:val="%7."/>
+      <w:lvlJc w:val="left"/>
+      <w:pPr>
+        <w:ind w:left="5091" w:hanging="360"/>
+      </w:pPr>
+    </w:lvl>
+    <w:lvl w:ilvl="7" w:tplc="08090019" w:tentative="1">
+      <w:start w:val="1"/>
+      <w:numFmt w:val="lowerLetter"/>
+      <w:lvlText w:val="%8."/>
+      <w:lvlJc w:val="left"/>
+      <w:pPr>
+        <w:ind w:left="5811" w:hanging="360"/>
+      </w:pPr>
+    </w:lvl>
+    <w:lvl w:ilvl="8" w:tplc="0809001B" w:tentative="1">
+      <w:start w:val="1"/>
+      <w:numFmt w:val="lowerRoman"/>
+      <w:lvlText w:val="%9."/>
+      <w:lvlJc w:val="right"/>
+      <w:pPr>
+        <w:ind w:left="6531" w:hanging="180"/>
+      </w:pPr>
+    </w:lvl>
+  </w:abstractNum>
+  <w:abstractNum w:abstractNumId="6" w15:restartNumberingAfterBreak="0">
     <w:nsid w:val="66E472B9"/>
     <w:multiLevelType w:val="multilevel"/>
     <w:tmpl w:val="DEE0C8DA"/>
@@ -1480,7 +1850,7 @@
       </w:pPr>
     </w:lvl>
   </w:abstractNum>
-  <w:abstractNum w:abstractNumId="5" w15:restartNumberingAfterBreak="0">
+  <w:abstractNum w:abstractNumId="7" w15:restartNumberingAfterBreak="0">
     <w:nsid w:val="6B2B0E41"/>
     <w:multiLevelType w:val="multilevel"/>
     <w:tmpl w:val="F0440616"/>
@@ -1567,22 +1937,28 @@
     </w:lvl>
   </w:abstractNum>
   <w:num w:numId="1">
-    <w:abstractNumId w:val="1"/>
+    <w:abstractNumId w:val="2"/>
   </w:num>
   <w:num w:numId="2">
     <w:abstractNumId w:val="0"/>
   </w:num>
   <w:num w:numId="3">
-    <w:abstractNumId w:val="5"/>
+    <w:abstractNumId w:val="7"/>
   </w:num>
   <w:num w:numId="4">
+    <w:abstractNumId w:val="4"/>
+  </w:num>
+  <w:num w:numId="5">
     <w:abstractNumId w:val="3"/>
   </w:num>
-  <w:num w:numId="5">
-    <w:abstractNumId w:val="2"/>
+  <w:num w:numId="6">
+    <w:abstractNumId w:val="6"/>
   </w:num>
-  <w:num w:numId="6">
-    <w:abstractNumId w:val="4"/>
+  <w:num w:numId="7">
+    <w:abstractNumId w:val="1"/>
+  </w:num>
+  <w:num w:numId="8">
+    <w:abstractNumId w:val="5"/>
   </w:num>
 </w:numbering>
 </file>
@@ -1705,6 +2081,7 @@
     <w:lsdException w:name="HTML Sample" w:semiHidden="1" w:unhideWhenUsed="1"/>
     <w:lsdException w:name="HTML Typewriter" w:semiHidden="1" w:unhideWhenUsed="1"/>
     <w:lsdException w:name="HTML Variable" w:semiHidden="1" w:unhideWhenUsed="1"/>
+    <w:lsdException w:name="Normal Table" w:semiHidden="1" w:unhideWhenUsed="1"/>
     <w:lsdException w:name="annotation subject" w:semiHidden="1" w:unhideWhenUsed="1"/>
     <w:lsdException w:name="No List" w:semiHidden="1" w:unhideWhenUsed="1"/>
     <w:lsdException w:name="Outline List 1" w:semiHidden="1" w:unhideWhenUsed="1"/>
@@ -1747,8 +2124,11 @@
     <w:lsdException w:name="Table Contemporary" w:semiHidden="1" w:unhideWhenUsed="1"/>
     <w:lsdException w:name="Table Elegant" w:semiHidden="1" w:unhideWhenUsed="1"/>
     <w:lsdException w:name="Table Professional" w:semiHidden="1" w:unhideWhenUsed="1"/>
+    <w:lsdException w:name="Table Subtle 1" w:semiHidden="1" w:unhideWhenUsed="1"/>
     <w:lsdException w:name="Table Subtle 2" w:semiHidden="1" w:unhideWhenUsed="1"/>
     <w:lsdException w:name="Table Web 1" w:semiHidden="1" w:unhideWhenUsed="1"/>
+    <w:lsdException w:name="Table Web 2" w:semiHidden="1" w:unhideWhenUsed="1"/>
+    <w:lsdException w:name="Table Web 3" w:semiHidden="1" w:unhideWhenUsed="1"/>
     <w:lsdException w:name="Balloon Text" w:semiHidden="1" w:unhideWhenUsed="1"/>
     <w:lsdException w:name="Table Grid" w:uiPriority="39"/>
     <w:lsdException w:name="Table Theme" w:semiHidden="1" w:unhideWhenUsed="1"/>
@@ -2359,6 +2739,17 @@
       <w:sz w:val="20"/>
       <w:szCs w:val="20"/>
       <w:lang w:eastAsia="en-GB"/>
+    </w:rPr>
+  </w:style>
+  <w:style w:type="character" w:styleId="Hyperlink">
+    <w:name w:val="Hyperlink"/>
+    <w:basedOn w:val="DefaultParagraphFont"/>
+    <w:uiPriority w:val="99"/>
+    <w:unhideWhenUsed/>
+    <w:rsid w:val="000E4FA4"/>
+    <w:rPr>
+      <w:color w:val="0563C1" w:themeColor="hyperlink"/>
+      <w:u w:val="single"/>
     </w:rPr>
   </w:style>
 </w:styles>

</xml_diff>

<commit_message>
Updated prac5 - part C to use previous makefile and job submission script
</commit_message>
<xml_diff>
--- a/Practicals/prac5/notes/practical_five.docx
+++ b/Practicals/prac5/notes/practical_five.docx
@@ -167,7 +167,23 @@
         <w:t>For windows: o</w:t>
       </w:r>
       <w:r>
-        <w:t xml:space="preserve">pen MobaXterm and open a ssh session. </w:t>
+        <w:t xml:space="preserve">pen </w:t>
+      </w:r>
+      <w:proofErr w:type="spellStart"/>
+      <w:r>
+        <w:t>MobaXterm</w:t>
+      </w:r>
+      <w:proofErr w:type="spellEnd"/>
+      <w:r>
+        <w:t xml:space="preserve"> and open a </w:t>
+      </w:r>
+      <w:proofErr w:type="spellStart"/>
+      <w:r>
+        <w:t>ssh</w:t>
+      </w:r>
+      <w:proofErr w:type="spellEnd"/>
+      <w:r>
+        <w:t xml:space="preserve"> session. </w:t>
       </w:r>
     </w:p>
     <w:p>
@@ -180,7 +196,15 @@
         <w:spacing w:line="240" w:lineRule="auto"/>
       </w:pPr>
       <w:r>
-        <w:t>Connect to “oscgate” by:</w:t>
+        <w:t>Connect to “</w:t>
+      </w:r>
+      <w:proofErr w:type="spellStart"/>
+      <w:r>
+        <w:t>oscgate</w:t>
+      </w:r>
+      <w:proofErr w:type="spellEnd"/>
+      <w:r>
+        <w:t>” by:</w:t>
       </w:r>
     </w:p>
     <w:p>
@@ -226,7 +250,23 @@
         <w:t>specify username</w:t>
       </w:r>
       <w:r>
-        <w:t>” and set it to teachingXY (where this is the username we have issued you with)</w:t>
+        <w:t xml:space="preserve">” and set it to </w:t>
+      </w:r>
+      <w:proofErr w:type="spellStart"/>
+      <w:r>
+        <w:t>teachingXY</w:t>
+      </w:r>
+      <w:proofErr w:type="spellEnd"/>
+      <w:r>
+        <w:t xml:space="preserve"> (where this is the </w:t>
+      </w:r>
+      <w:proofErr w:type="gramStart"/>
+      <w:r>
+        <w:t>username</w:t>
+      </w:r>
+      <w:proofErr w:type="gramEnd"/>
+      <w:r>
+        <w:t xml:space="preserve"> we have issued you with)</w:t>
       </w:r>
     </w:p>
     <w:p>
@@ -239,7 +279,23 @@
         <w:spacing w:line="240" w:lineRule="auto"/>
       </w:pPr>
       <w:r>
-        <w:t>This will open a shell, from here you can connect to “arcus-htc” using ssh as follows:</w:t>
+        <w:t>This will open a shell, from here you can connect to “arcus-</w:t>
+      </w:r>
+      <w:proofErr w:type="spellStart"/>
+      <w:r>
+        <w:t>htc</w:t>
+      </w:r>
+      <w:proofErr w:type="spellEnd"/>
+      <w:r>
+        <w:t xml:space="preserve">” using </w:t>
+      </w:r>
+      <w:proofErr w:type="spellStart"/>
+      <w:r>
+        <w:t>ssh</w:t>
+      </w:r>
+      <w:proofErr w:type="spellEnd"/>
+      <w:r>
+        <w:t xml:space="preserve"> as follows:</w:t>
       </w:r>
     </w:p>
     <w:p>
@@ -247,16 +303,23 @@
         <w:spacing w:line="240" w:lineRule="auto"/>
         <w:ind w:left="1491" w:firstLine="669"/>
       </w:pPr>
-      <w:r>
-        <w:t xml:space="preserve">ssh –CX </w:t>
+      <w:proofErr w:type="spellStart"/>
+      <w:r>
+        <w:t>ssh</w:t>
+      </w:r>
+      <w:proofErr w:type="spellEnd"/>
+      <w:r>
+        <w:t xml:space="preserve"> –CX </w:t>
       </w:r>
       <w:hyperlink r:id="rId5" w:history="1">
+        <w:proofErr w:type="spellStart"/>
         <w:r>
           <w:rPr>
             <w:rStyle w:val="Hyperlink"/>
           </w:rPr>
           <w:t>teachingXY@arcus-htc</w:t>
         </w:r>
+        <w:proofErr w:type="spellEnd"/>
       </w:hyperlink>
     </w:p>
     <w:p>
@@ -271,8 +334,13 @@
       <w:r>
         <w:t xml:space="preserve">Or for mac: </w:t>
       </w:r>
-      <w:r>
-        <w:t xml:space="preserve">ssh -CY </w:t>
+      <w:proofErr w:type="spellStart"/>
+      <w:r>
+        <w:t>ssh</w:t>
+      </w:r>
+      <w:proofErr w:type="spellEnd"/>
+      <w:r>
+        <w:t xml:space="preserve"> -CY </w:t>
       </w:r>
       <w:hyperlink r:id="rId6" w:history="1">
         <w:r>
@@ -283,8 +351,21 @@
         </w:r>
       </w:hyperlink>
       <w:r>
-        <w:t>; ssh -CY teachingxx@arcus-htc</w:t>
-      </w:r>
+        <w:t xml:space="preserve">; </w:t>
+      </w:r>
+      <w:proofErr w:type="spellStart"/>
+      <w:r>
+        <w:t>ssh</w:t>
+      </w:r>
+      <w:proofErr w:type="spellEnd"/>
+      <w:r>
+        <w:t xml:space="preserve"> -CY </w:t>
+      </w:r>
+      <w:proofErr w:type="spellStart"/>
+      <w:r>
+        <w:t>teachingxx@arcus-htc</w:t>
+      </w:r>
+      <w:proofErr w:type="spellEnd"/>
     </w:p>
     <w:p>
       <w:pPr>
@@ -314,7 +395,15 @@
         <w:spacing w:line="240" w:lineRule="auto"/>
       </w:pPr>
       <w:r>
-        <w:t>If you have not done so clone the github repo for this CWM. To do this, at the command prompt type:</w:t>
+        <w:t xml:space="preserve">If you have not done so clone the </w:t>
+      </w:r>
+      <w:proofErr w:type="spellStart"/>
+      <w:r>
+        <w:t>github</w:t>
+      </w:r>
+      <w:proofErr w:type="spellEnd"/>
+      <w:r>
+        <w:t xml:space="preserve"> repo for this CWM. To do this, at the command prompt type:</w:t>
       </w:r>
     </w:p>
     <w:p>
@@ -339,8 +428,18 @@
           <w:sz w:val="18"/>
           <w:szCs w:val="18"/>
         </w:rPr>
-        <w:t>$ module load  git</w:t>
-      </w:r>
+        <w:t xml:space="preserve">$ module </w:t>
+      </w:r>
+      <w:proofErr w:type="gramStart"/>
+      <w:r>
+        <w:rPr>
+          <w:rFonts w:ascii="FreeMono" w:hAnsi="FreeMono"/>
+          <w:sz w:val="18"/>
+          <w:szCs w:val="18"/>
+        </w:rPr>
+        <w:t>load  git</w:t>
+      </w:r>
+      <w:proofErr w:type="gramEnd"/>
     </w:p>
     <w:p>
       <w:pPr>
@@ -413,22 +512,44 @@
         <w:rPr>
           <w:rFonts w:ascii="FreeMono" w:hAnsi="FreeMono"/>
         </w:rPr>
-        <w:t>$ module load  git</w:t>
-      </w:r>
-    </w:p>
-    <w:p>
-      <w:pPr>
-        <w:pStyle w:val="ListParagraph"/>
-        <w:spacing w:line="240" w:lineRule="auto"/>
+        <w:t xml:space="preserve">$ module </w:t>
+      </w:r>
+      <w:proofErr w:type="gramStart"/>
+      <w:r>
         <w:rPr>
           <w:rFonts w:ascii="FreeMono" w:hAnsi="FreeMono"/>
         </w:rPr>
-      </w:pPr>
-      <w:r>
+        <w:t>load  git</w:t>
+      </w:r>
+      <w:proofErr w:type="gramEnd"/>
+    </w:p>
+    <w:p>
+      <w:pPr>
+        <w:pStyle w:val="ListParagraph"/>
+        <w:spacing w:line="240" w:lineRule="auto"/>
         <w:rPr>
           <w:rFonts w:ascii="FreeMono" w:hAnsi="FreeMono"/>
         </w:rPr>
-        <w:t>$ git pull</w:t>
+      </w:pPr>
+      <w:r>
+        <w:rPr>
+          <w:rFonts w:ascii="FreeMono" w:hAnsi="FreeMono"/>
+        </w:rPr>
+        <w:t xml:space="preserve">$ </w:t>
+      </w:r>
+      <w:proofErr w:type="gramStart"/>
+      <w:r>
+        <w:rPr>
+          <w:rFonts w:ascii="FreeMono" w:hAnsi="FreeMono"/>
+        </w:rPr>
+        <w:t>git</w:t>
+      </w:r>
+      <w:proofErr w:type="gramEnd"/>
+      <w:r>
+        <w:rPr>
+          <w:rFonts w:ascii="FreeMono" w:hAnsi="FreeMono"/>
+        </w:rPr>
+        <w:t xml:space="preserve"> pull</w:t>
       </w:r>
     </w:p>
     <w:p>
@@ -499,31 +620,69 @@
         <w:rPr>
           <w:rFonts w:ascii="FreeMono" w:hAnsi="FreeMono"/>
         </w:rPr>
-        <w:t>module load gpu/cuda</w:t>
-      </w:r>
-    </w:p>
-    <w:p>
-      <w:pPr>
-        <w:spacing w:line="240" w:lineRule="auto"/>
-      </w:pPr>
-    </w:p>
-    <w:p>
-      <w:pPr>
-        <w:spacing w:line="240" w:lineRule="auto"/>
-      </w:pPr>
-      <w:r>
-        <w:t>to be able to compile or codes. For running we will use, similarly as in the practicals before, the SLURM scheduler to put the job in the queue, i.e.:</w:t>
-      </w:r>
-    </w:p>
-    <w:p>
-      <w:pPr>
-        <w:spacing w:line="240" w:lineRule="auto"/>
-      </w:pPr>
+        <w:t xml:space="preserve">module load </w:t>
+      </w:r>
+      <w:proofErr w:type="spellStart"/>
       <w:r>
         <w:rPr>
           <w:rFonts w:ascii="FreeMono" w:hAnsi="FreeMono"/>
         </w:rPr>
-        <w:t xml:space="preserve">sbatch </w:t>
+        <w:t>gpu</w:t>
+      </w:r>
+      <w:proofErr w:type="spellEnd"/>
+      <w:r>
+        <w:rPr>
+          <w:rFonts w:ascii="FreeMono" w:hAnsi="FreeMono"/>
+        </w:rPr>
+        <w:t>/</w:t>
+      </w:r>
+      <w:proofErr w:type="spellStart"/>
+      <w:r>
+        <w:rPr>
+          <w:rFonts w:ascii="FreeMono" w:hAnsi="FreeMono"/>
+        </w:rPr>
+        <w:t>cuda</w:t>
+      </w:r>
+      <w:proofErr w:type="spellEnd"/>
+    </w:p>
+    <w:p>
+      <w:pPr>
+        <w:spacing w:line="240" w:lineRule="auto"/>
+      </w:pPr>
+    </w:p>
+    <w:p>
+      <w:pPr>
+        <w:spacing w:line="240" w:lineRule="auto"/>
+      </w:pPr>
+      <w:r>
+        <w:t xml:space="preserve">to be able to compile or codes. For running we will use, similarly as in the </w:t>
+      </w:r>
+      <w:proofErr w:type="spellStart"/>
+      <w:r>
+        <w:t>practicals</w:t>
+      </w:r>
+      <w:proofErr w:type="spellEnd"/>
+      <w:r>
+        <w:t xml:space="preserve"> before, the SLURM scheduler to put the job in the queue, i.e.:</w:t>
+      </w:r>
+    </w:p>
+    <w:p>
+      <w:pPr>
+        <w:spacing w:line="240" w:lineRule="auto"/>
+      </w:pPr>
+      <w:proofErr w:type="spellStart"/>
+      <w:r>
+        <w:rPr>
+          <w:rFonts w:ascii="FreeMono" w:hAnsi="FreeMono"/>
+        </w:rPr>
+        <w:t>sbatch</w:t>
+      </w:r>
+      <w:proofErr w:type="spellEnd"/>
+      <w:r>
+        <w:rPr>
+          <w:rFonts w:ascii="FreeMono" w:hAnsi="FreeMono"/>
+        </w:rPr>
+        <w:t xml:space="preserve"> </w:t>
       </w:r>
       <w:r>
         <w:rPr>
@@ -531,15 +690,49 @@
           <w:i/>
           <w:iCs/>
         </w:rPr>
-        <w:t>&lt;the_sbatch_script&gt;</w:t>
-      </w:r>
-    </w:p>
-    <w:p>
-      <w:pPr>
-        <w:spacing w:line="240" w:lineRule="auto"/>
-      </w:pPr>
-      <w:r>
-        <w:t>The sbatch script is provided only for the first task. For other tasks you need to copy the sbatch from the first task and edit the file to run your actual code.</w:t>
+        <w:t>&lt;</w:t>
+      </w:r>
+      <w:proofErr w:type="spellStart"/>
+      <w:r>
+        <w:rPr>
+          <w:rFonts w:ascii="FreeMono" w:hAnsi="FreeMono"/>
+          <w:i/>
+          <w:iCs/>
+        </w:rPr>
+        <w:t>the_sbatch_script</w:t>
+      </w:r>
+      <w:proofErr w:type="spellEnd"/>
+      <w:r>
+        <w:rPr>
+          <w:rFonts w:ascii="FreeMono" w:hAnsi="FreeMono"/>
+          <w:i/>
+          <w:iCs/>
+        </w:rPr>
+        <w:t>&gt;</w:t>
+      </w:r>
+    </w:p>
+    <w:p>
+      <w:pPr>
+        <w:spacing w:line="240" w:lineRule="auto"/>
+      </w:pPr>
+      <w:r>
+        <w:t xml:space="preserve">The </w:t>
+      </w:r>
+      <w:proofErr w:type="spellStart"/>
+      <w:r>
+        <w:t>sbatch</w:t>
+      </w:r>
+      <w:proofErr w:type="spellEnd"/>
+      <w:r>
+        <w:t xml:space="preserve"> script is provided only for the first task. For other tasks you need to copy the </w:t>
+      </w:r>
+      <w:proofErr w:type="spellStart"/>
+      <w:r>
+        <w:t>sbatch</w:t>
+      </w:r>
+      <w:proofErr w:type="spellEnd"/>
+      <w:r>
+        <w:t xml:space="preserve"> from the first task and edit the file to run your actual code.</w:t>
       </w:r>
     </w:p>
     <w:p>
@@ -570,7 +763,23 @@
         <w:spacing w:line="240" w:lineRule="auto"/>
       </w:pPr>
       <w:r>
-        <w:t>Read through the code provided in 'prac5/code/cuFFT/cuFFT_C2C.cu'. The main() function is preparing data which will be Fourier transformed by the GPU. Locate where we set the size of the FFT and number of series we want to transform. Find where we initialize our series which we want to be Fourier transformed. Is there a problem?</w:t>
+        <w:t>Read through the code provided in 'prac5/code/</w:t>
+      </w:r>
+      <w:proofErr w:type="spellStart"/>
+      <w:r>
+        <w:t>cuFFT</w:t>
+      </w:r>
+      <w:proofErr w:type="spellEnd"/>
+      <w:r>
+        <w:t xml:space="preserve">/cuFFT_C2C.cu'. The </w:t>
+      </w:r>
+      <w:proofErr w:type="gramStart"/>
+      <w:r>
+        <w:t>main(</w:t>
+      </w:r>
+      <w:proofErr w:type="gramEnd"/>
+      <w:r>
+        <w:t>) function is preparing data which will be Fourier transformed by the GPU. Locate where we set the size of the FFT and number of series we want to transform. Find where we initialize our series which we want to be Fourier transformed. Is there a problem?</w:t>
       </w:r>
     </w:p>
     <w:p>
@@ -589,7 +798,31 @@
         <w:spacing w:line="240" w:lineRule="auto"/>
       </w:pPr>
       <w:r>
-        <w:t>We have written a function 'Do_FFT_C2C_forward'. It provides an example of how to perform an FFT using cuFFT library. Read through comments in the code. Can we reuse the same cuFFT plan with different data? Where would you place a ‘for’ loop which would do that? Can we reuse same cuFFT plan if we change number of FFTs we would like to calculate? What about the FFT size?</w:t>
+        <w:t xml:space="preserve">We have written a function 'Do_FFT_C2C_forward'. It provides an example of how to perform an FFT using </w:t>
+      </w:r>
+      <w:proofErr w:type="spellStart"/>
+      <w:r>
+        <w:t>cuFFT</w:t>
+      </w:r>
+      <w:proofErr w:type="spellEnd"/>
+      <w:r>
+        <w:t xml:space="preserve"> library. Read through comments in the code. Can we reuse the same </w:t>
+      </w:r>
+      <w:proofErr w:type="spellStart"/>
+      <w:r>
+        <w:t>cuFFT</w:t>
+      </w:r>
+      <w:proofErr w:type="spellEnd"/>
+      <w:r>
+        <w:t xml:space="preserve"> plan with different data? Where would you place a ‘for’ loop which would do that? Can we reuse same </w:t>
+      </w:r>
+      <w:proofErr w:type="spellStart"/>
+      <w:r>
+        <w:t>cuFFT</w:t>
+      </w:r>
+      <w:proofErr w:type="spellEnd"/>
+      <w:r>
+        <w:t xml:space="preserve"> plan if we change number of FFTs we would like to calculate? What about the FFT size?</w:t>
       </w:r>
     </w:p>
     <w:p>
@@ -607,7 +840,15 @@
         <w:spacing w:line="240" w:lineRule="auto"/>
       </w:pPr>
       <w:r>
-        <w:t>Complete function 'Do_FFT_C2C_inverse_inplace' based on reading through function 'Do_FFT_C2C_forward'. In function 'Do_FFT_C2C_inverse_inplace' we would like to perform inverse and in-place FFT by using cuFFT.</w:t>
+        <w:t xml:space="preserve">Complete function 'Do_FFT_C2C_inverse_inplace' based on reading through function 'Do_FFT_C2C_forward'. In function 'Do_FFT_C2C_inverse_inplace' we would like to perform inverse and in-place FFT by using </w:t>
+      </w:r>
+      <w:proofErr w:type="spellStart"/>
+      <w:r>
+        <w:t>cuFFT</w:t>
+      </w:r>
+      <w:proofErr w:type="spellEnd"/>
+      <w:r>
+        <w:t>.</w:t>
       </w:r>
     </w:p>
     <w:p>
@@ -681,7 +922,23 @@
         <w:spacing w:line="240" w:lineRule="auto"/>
       </w:pPr>
       <w:r>
-        <w:t>Make both applications, simpleBLAS and simpleFFT by typing make.</w:t>
+        <w:t xml:space="preserve">Make both applications, </w:t>
+      </w:r>
+      <w:proofErr w:type="spellStart"/>
+      <w:r>
+        <w:t>simpleBLAS</w:t>
+      </w:r>
+      <w:proofErr w:type="spellEnd"/>
+      <w:r>
+        <w:t xml:space="preserve"> and </w:t>
+      </w:r>
+      <w:proofErr w:type="spellStart"/>
+      <w:r>
+        <w:t>simpleFFT</w:t>
+      </w:r>
+      <w:proofErr w:type="spellEnd"/>
+      <w:r>
+        <w:t xml:space="preserve"> by typing make.</w:t>
       </w:r>
     </w:p>
     <w:p>
@@ -772,7 +1029,47 @@
         <w:spacing w:line="240" w:lineRule="auto"/>
       </w:pPr>
       <w:r>
-        <w:t>Take the information given in the lecture notes and use it to write a code that uses cuRAND to generate a normal distribution of numbers.</w:t>
+        <w:t xml:space="preserve">Take the information given in the lecture notes and use it to write a code that uses </w:t>
+      </w:r>
+      <w:proofErr w:type="spellStart"/>
+      <w:r>
+        <w:t>cuRAND</w:t>
+      </w:r>
+      <w:proofErr w:type="spellEnd"/>
+      <w:r>
+        <w:t xml:space="preserve"> to generate a normal distribution of numbers.</w:t>
+      </w:r>
+      <w:r>
+        <w:t xml:space="preserve"> </w:t>
+      </w:r>
+      <w:r>
+        <w:rPr>
+          <w:b/>
+          <w:bCs/>
+          <w:i/>
+          <w:iCs/>
+        </w:rPr>
+        <w:t xml:space="preserve">You may want to use the </w:t>
+      </w:r>
+      <w:proofErr w:type="spellStart"/>
+      <w:r>
+        <w:rPr>
+          <w:b/>
+          <w:bCs/>
+          <w:i/>
+          <w:iCs/>
+        </w:rPr>
+        <w:t>makefile</w:t>
+      </w:r>
+      <w:proofErr w:type="spellEnd"/>
+      <w:r>
+        <w:rPr>
+          <w:b/>
+          <w:bCs/>
+          <w:i/>
+          <w:iCs/>
+        </w:rPr>
+        <w:t xml:space="preserve"> and submission script from part A</w:t>
       </w:r>
     </w:p>
     <w:p>
@@ -792,7 +1089,15 @@
         <w:spacing w:line="240" w:lineRule="auto"/>
       </w:pPr>
       <w:r>
-        <w:t>Add a function to your host code that will calculate the mean and standard deviation of the random number distribution that you generate using cuRAND.</w:t>
+        <w:t xml:space="preserve">Add a function to your host code that will calculate the mean and standard deviation of the random number distribution that you generate using </w:t>
+      </w:r>
+      <w:proofErr w:type="spellStart"/>
+      <w:r>
+        <w:t>cuRAND</w:t>
+      </w:r>
+      <w:proofErr w:type="spellEnd"/>
+      <w:r>
+        <w:t>.</w:t>
       </w:r>
     </w:p>
     <w:p>
@@ -812,7 +1117,15 @@
         <w:spacing w:line="240" w:lineRule="auto"/>
       </w:pPr>
       <w:r>
-        <w:t>Write a function that will generate a histogram of the randoms.</w:t>
+        <w:t xml:space="preserve">Write a function that will generate a histogram of the </w:t>
+      </w:r>
+      <w:proofErr w:type="spellStart"/>
+      <w:r>
+        <w:t>randoms</w:t>
+      </w:r>
+      <w:proofErr w:type="spellEnd"/>
+      <w:r>
+        <w:t>.</w:t>
       </w:r>
     </w:p>
     <w:p>
@@ -832,7 +1145,28 @@
         <w:spacing w:line="240" w:lineRule="auto"/>
       </w:pPr>
       <w:r>
-        <w:t>Use printf() to output your histogram to a file and then using a plotting tool (such as gnuplot) to view the results.</w:t>
+        <w:t xml:space="preserve">Use </w:t>
+      </w:r>
+      <w:proofErr w:type="spellStart"/>
+      <w:proofErr w:type="gramStart"/>
+      <w:r>
+        <w:t>printf</w:t>
+      </w:r>
+      <w:proofErr w:type="spellEnd"/>
+      <w:r>
+        <w:t>(</w:t>
+      </w:r>
+      <w:proofErr w:type="gramEnd"/>
+      <w:r>
+        <w:t xml:space="preserve">) to output your histogram to a file and then using a plotting tool (such as </w:t>
+      </w:r>
+      <w:proofErr w:type="spellStart"/>
+      <w:r>
+        <w:t>gnuplot</w:t>
+      </w:r>
+      <w:proofErr w:type="spellEnd"/>
+      <w:r>
+        <w:t>) to view the results.</w:t>
       </w:r>
       <w:r>
         <w:t xml:space="preserve"> You can always copy the results back to your local machine for viewing.</w:t>
@@ -871,7 +1205,15 @@
         <w:spacing w:line="240" w:lineRule="auto"/>
       </w:pPr>
       <w:r>
-        <w:t>Generate different random number distributions using cuRAND and plot the results.</w:t>
+        <w:t xml:space="preserve">Generate different random number distributions using </w:t>
+      </w:r>
+      <w:proofErr w:type="spellStart"/>
+      <w:r>
+        <w:t>cuRAND</w:t>
+      </w:r>
+      <w:proofErr w:type="spellEnd"/>
+      <w:r>
+        <w:t xml:space="preserve"> and plot the results.</w:t>
       </w:r>
     </w:p>
     <w:p>
@@ -884,7 +1226,15 @@
         <w:spacing w:line="240" w:lineRule="auto"/>
       </w:pPr>
       <w:r>
-        <w:t>Implement the Box-Muller transform on the CPU and compare the results to those generated by cuRAND (</w:t>
+        <w:t xml:space="preserve">Implement the Box-Muller transform on the CPU and compare the results to those generated by </w:t>
+      </w:r>
+      <w:proofErr w:type="spellStart"/>
+      <w:r>
+        <w:t>cuRAND</w:t>
+      </w:r>
+      <w:proofErr w:type="spellEnd"/>
+      <w:r>
+        <w:t xml:space="preserve"> (</w:t>
       </w:r>
       <w:hyperlink r:id="rId8">
         <w:r>
@@ -914,7 +1264,21 @@
         <w:rPr>
           <w:i/>
         </w:rPr>
-        <w:t>Do not worry if you don’t complete all of the above. The aim of this practical is to encourage you to write your own C code and become familiar with some of the common functions.</w:t>
+        <w:t xml:space="preserve">Do not worry if you </w:t>
+      </w:r>
+      <w:proofErr w:type="gramStart"/>
+      <w:r>
+        <w:rPr>
+          <w:i/>
+        </w:rPr>
+        <w:t>don’t</w:t>
+      </w:r>
+      <w:proofErr w:type="gramEnd"/>
+      <w:r>
+        <w:rPr>
+          <w:i/>
+        </w:rPr>
+        <w:t xml:space="preserve"> complete all of the above. The aim of this practical is to encourage you to write your own C code and become familiar with some of the common functions.</w:t>
       </w:r>
     </w:p>
     <w:sectPr>

</xml_diff>

<commit_message>
Updated prac5 and 6 notes.
</commit_message>
<xml_diff>
--- a/Practicals/prac5/notes/practical_five.docx
+++ b/Practicals/prac5/notes/practical_five.docx
@@ -167,23 +167,7 @@
         <w:t>For windows: o</w:t>
       </w:r>
       <w:r>
-        <w:t xml:space="preserve">pen </w:t>
-      </w:r>
-      <w:proofErr w:type="spellStart"/>
-      <w:r>
-        <w:t>MobaXterm</w:t>
-      </w:r>
-      <w:proofErr w:type="spellEnd"/>
-      <w:r>
-        <w:t xml:space="preserve"> and open a </w:t>
-      </w:r>
-      <w:proofErr w:type="spellStart"/>
-      <w:r>
-        <w:t>ssh</w:t>
-      </w:r>
-      <w:proofErr w:type="spellEnd"/>
-      <w:r>
-        <w:t xml:space="preserve"> session. </w:t>
+        <w:t xml:space="preserve">pen MobaXterm and open a ssh session. </w:t>
       </w:r>
     </w:p>
     <w:p>
@@ -196,15 +180,7 @@
         <w:spacing w:line="240" w:lineRule="auto"/>
       </w:pPr>
       <w:r>
-        <w:t>Connect to “</w:t>
-      </w:r>
-      <w:proofErr w:type="spellStart"/>
-      <w:r>
-        <w:t>oscgate</w:t>
-      </w:r>
-      <w:proofErr w:type="spellEnd"/>
-      <w:r>
-        <w:t>” by:</w:t>
+        <w:t>Connect to “oscgate” by:</w:t>
       </w:r>
     </w:p>
     <w:p>
@@ -250,23 +226,7 @@
         <w:t>specify username</w:t>
       </w:r>
       <w:r>
-        <w:t xml:space="preserve">” and set it to </w:t>
-      </w:r>
-      <w:proofErr w:type="spellStart"/>
-      <w:r>
-        <w:t>teachingXY</w:t>
-      </w:r>
-      <w:proofErr w:type="spellEnd"/>
-      <w:r>
-        <w:t xml:space="preserve"> (where this is the </w:t>
-      </w:r>
-      <w:proofErr w:type="gramStart"/>
-      <w:r>
-        <w:t>username</w:t>
-      </w:r>
-      <w:proofErr w:type="gramEnd"/>
-      <w:r>
-        <w:t xml:space="preserve"> we have issued you with)</w:t>
+        <w:t>” and set it to teachingXY (where this is the username we have issued you with)</w:t>
       </w:r>
     </w:p>
     <w:p>
@@ -279,23 +239,7 @@
         <w:spacing w:line="240" w:lineRule="auto"/>
       </w:pPr>
       <w:r>
-        <w:t>This will open a shell, from here you can connect to “arcus-</w:t>
-      </w:r>
-      <w:proofErr w:type="spellStart"/>
-      <w:r>
-        <w:t>htc</w:t>
-      </w:r>
-      <w:proofErr w:type="spellEnd"/>
-      <w:r>
-        <w:t xml:space="preserve">” using </w:t>
-      </w:r>
-      <w:proofErr w:type="spellStart"/>
-      <w:r>
-        <w:t>ssh</w:t>
-      </w:r>
-      <w:proofErr w:type="spellEnd"/>
-      <w:r>
-        <w:t xml:space="preserve"> as follows:</w:t>
+        <w:t>This will open a shell, from here you can connect to “arcus-htc” using ssh as follows:</w:t>
       </w:r>
     </w:p>
     <w:p>
@@ -303,23 +247,16 @@
         <w:spacing w:line="240" w:lineRule="auto"/>
         <w:ind w:left="1491" w:firstLine="669"/>
       </w:pPr>
-      <w:proofErr w:type="spellStart"/>
-      <w:r>
-        <w:t>ssh</w:t>
-      </w:r>
-      <w:proofErr w:type="spellEnd"/>
-      <w:r>
-        <w:t xml:space="preserve"> –CX </w:t>
+      <w:r>
+        <w:t xml:space="preserve">ssh –CX </w:t>
       </w:r>
       <w:hyperlink r:id="rId5" w:history="1">
-        <w:proofErr w:type="spellStart"/>
         <w:r>
           <w:rPr>
             <w:rStyle w:val="Hyperlink"/>
           </w:rPr>
           <w:t>teachingXY@arcus-htc</w:t>
         </w:r>
-        <w:proofErr w:type="spellEnd"/>
       </w:hyperlink>
     </w:p>
     <w:p>
@@ -334,13 +271,8 @@
       <w:r>
         <w:t xml:space="preserve">Or for mac: </w:t>
       </w:r>
-      <w:proofErr w:type="spellStart"/>
-      <w:r>
-        <w:t>ssh</w:t>
-      </w:r>
-      <w:proofErr w:type="spellEnd"/>
-      <w:r>
-        <w:t xml:space="preserve"> -CY </w:t>
+      <w:r>
+        <w:t xml:space="preserve">ssh -CY </w:t>
       </w:r>
       <w:hyperlink r:id="rId6" w:history="1">
         <w:r>
@@ -351,21 +283,8 @@
         </w:r>
       </w:hyperlink>
       <w:r>
-        <w:t xml:space="preserve">; </w:t>
-      </w:r>
-      <w:proofErr w:type="spellStart"/>
-      <w:r>
-        <w:t>ssh</w:t>
-      </w:r>
-      <w:proofErr w:type="spellEnd"/>
-      <w:r>
-        <w:t xml:space="preserve"> -CY </w:t>
-      </w:r>
-      <w:proofErr w:type="spellStart"/>
-      <w:r>
-        <w:t>teachingxx@arcus-htc</w:t>
-      </w:r>
-      <w:proofErr w:type="spellEnd"/>
+        <w:t>; ssh -CY teachingxx@arcus-htc</w:t>
+      </w:r>
     </w:p>
     <w:p>
       <w:pPr>
@@ -395,15 +314,7 @@
         <w:spacing w:line="240" w:lineRule="auto"/>
       </w:pPr>
       <w:r>
-        <w:t xml:space="preserve">If you have not done so clone the </w:t>
-      </w:r>
-      <w:proofErr w:type="spellStart"/>
-      <w:r>
-        <w:t>github</w:t>
-      </w:r>
-      <w:proofErr w:type="spellEnd"/>
-      <w:r>
-        <w:t xml:space="preserve"> repo for this CWM. To do this, at the command prompt type:</w:t>
+        <w:t>If you have not done so clone the github repo for this CWM. To do this, at the command prompt type:</w:t>
       </w:r>
     </w:p>
     <w:p>
@@ -428,18 +339,8 @@
           <w:sz w:val="18"/>
           <w:szCs w:val="18"/>
         </w:rPr>
-        <w:t xml:space="preserve">$ module </w:t>
-      </w:r>
-      <w:proofErr w:type="gramStart"/>
-      <w:r>
-        <w:rPr>
-          <w:rFonts w:ascii="FreeMono" w:hAnsi="FreeMono"/>
-          <w:sz w:val="18"/>
-          <w:szCs w:val="18"/>
-        </w:rPr>
-        <w:t>load  git</w:t>
-      </w:r>
-      <w:proofErr w:type="gramEnd"/>
+        <w:t>$ module load  git</w:t>
+      </w:r>
     </w:p>
     <w:p>
       <w:pPr>
@@ -512,44 +413,22 @@
         <w:rPr>
           <w:rFonts w:ascii="FreeMono" w:hAnsi="FreeMono"/>
         </w:rPr>
-        <w:t xml:space="preserve">$ module </w:t>
-      </w:r>
-      <w:proofErr w:type="gramStart"/>
-      <w:r>
+        <w:t>$ module load  git</w:t>
+      </w:r>
+    </w:p>
+    <w:p>
+      <w:pPr>
+        <w:pStyle w:val="ListParagraph"/>
+        <w:spacing w:line="240" w:lineRule="auto"/>
         <w:rPr>
           <w:rFonts w:ascii="FreeMono" w:hAnsi="FreeMono"/>
         </w:rPr>
-        <w:t>load  git</w:t>
-      </w:r>
-      <w:proofErr w:type="gramEnd"/>
-    </w:p>
-    <w:p>
-      <w:pPr>
-        <w:pStyle w:val="ListParagraph"/>
-        <w:spacing w:line="240" w:lineRule="auto"/>
+      </w:pPr>
+      <w:r>
         <w:rPr>
           <w:rFonts w:ascii="FreeMono" w:hAnsi="FreeMono"/>
         </w:rPr>
-      </w:pPr>
-      <w:r>
-        <w:rPr>
-          <w:rFonts w:ascii="FreeMono" w:hAnsi="FreeMono"/>
-        </w:rPr>
-        <w:t xml:space="preserve">$ </w:t>
-      </w:r>
-      <w:proofErr w:type="gramStart"/>
-      <w:r>
-        <w:rPr>
-          <w:rFonts w:ascii="FreeMono" w:hAnsi="FreeMono"/>
-        </w:rPr>
-        <w:t>git</w:t>
-      </w:r>
-      <w:proofErr w:type="gramEnd"/>
-      <w:r>
-        <w:rPr>
-          <w:rFonts w:ascii="FreeMono" w:hAnsi="FreeMono"/>
-        </w:rPr>
-        <w:t xml:space="preserve"> pull</w:t>
+        <w:t>$ git pull</w:t>
       </w:r>
     </w:p>
     <w:p>
@@ -583,7 +462,13 @@
         <w:rPr>
           <w:rFonts w:ascii="FreeMono" w:hAnsi="FreeMono"/>
         </w:rPr>
-        <w:t>$ cd CWM-in-HPC-and-Scientific-Computing-2020/practicals/prac5/examples/</w:t>
+        <w:t>$ cd CWM-in-HPC-and-Scientific-Computing-2020/practicals/prac5/</w:t>
+      </w:r>
+      <w:r>
+        <w:rPr>
+          <w:rFonts w:ascii="FreeMono" w:hAnsi="FreeMono"/>
+        </w:rPr>
+        <w:t>code</w:t>
       </w:r>
     </w:p>
     <w:p>
@@ -620,69 +505,31 @@
         <w:rPr>
           <w:rFonts w:ascii="FreeMono" w:hAnsi="FreeMono"/>
         </w:rPr>
-        <w:t xml:space="preserve">module load </w:t>
-      </w:r>
-      <w:proofErr w:type="spellStart"/>
+        <w:t>module load gpu/cuda</w:t>
+      </w:r>
+    </w:p>
+    <w:p>
+      <w:pPr>
+        <w:spacing w:line="240" w:lineRule="auto"/>
+      </w:pPr>
+    </w:p>
+    <w:p>
+      <w:pPr>
+        <w:spacing w:line="240" w:lineRule="auto"/>
+      </w:pPr>
+      <w:r>
+        <w:t>to be able to compile or codes. For running we will use, similarly as in the practicals before, the SLURM scheduler to put the job in the queue, i.e.:</w:t>
+      </w:r>
+    </w:p>
+    <w:p>
+      <w:pPr>
+        <w:spacing w:line="240" w:lineRule="auto"/>
+      </w:pPr>
       <w:r>
         <w:rPr>
           <w:rFonts w:ascii="FreeMono" w:hAnsi="FreeMono"/>
         </w:rPr>
-        <w:t>gpu</w:t>
-      </w:r>
-      <w:proofErr w:type="spellEnd"/>
-      <w:r>
-        <w:rPr>
-          <w:rFonts w:ascii="FreeMono" w:hAnsi="FreeMono"/>
-        </w:rPr>
-        <w:t>/</w:t>
-      </w:r>
-      <w:proofErr w:type="spellStart"/>
-      <w:r>
-        <w:rPr>
-          <w:rFonts w:ascii="FreeMono" w:hAnsi="FreeMono"/>
-        </w:rPr>
-        <w:t>cuda</w:t>
-      </w:r>
-      <w:proofErr w:type="spellEnd"/>
-    </w:p>
-    <w:p>
-      <w:pPr>
-        <w:spacing w:line="240" w:lineRule="auto"/>
-      </w:pPr>
-    </w:p>
-    <w:p>
-      <w:pPr>
-        <w:spacing w:line="240" w:lineRule="auto"/>
-      </w:pPr>
-      <w:r>
-        <w:t xml:space="preserve">to be able to compile or codes. For running we will use, similarly as in the </w:t>
-      </w:r>
-      <w:proofErr w:type="spellStart"/>
-      <w:r>
-        <w:t>practicals</w:t>
-      </w:r>
-      <w:proofErr w:type="spellEnd"/>
-      <w:r>
-        <w:t xml:space="preserve"> before, the SLURM scheduler to put the job in the queue, i.e.:</w:t>
-      </w:r>
-    </w:p>
-    <w:p>
-      <w:pPr>
-        <w:spacing w:line="240" w:lineRule="auto"/>
-      </w:pPr>
-      <w:proofErr w:type="spellStart"/>
-      <w:r>
-        <w:rPr>
-          <w:rFonts w:ascii="FreeMono" w:hAnsi="FreeMono"/>
-        </w:rPr>
-        <w:t>sbatch</w:t>
-      </w:r>
-      <w:proofErr w:type="spellEnd"/>
-      <w:r>
-        <w:rPr>
-          <w:rFonts w:ascii="FreeMono" w:hAnsi="FreeMono"/>
-        </w:rPr>
-        <w:t xml:space="preserve"> </w:t>
+        <w:t xml:space="preserve">sbatch </w:t>
       </w:r>
       <w:r>
         <w:rPr>
@@ -690,49 +537,15 @@
           <w:i/>
           <w:iCs/>
         </w:rPr>
-        <w:t>&lt;</w:t>
-      </w:r>
-      <w:proofErr w:type="spellStart"/>
-      <w:r>
-        <w:rPr>
-          <w:rFonts w:ascii="FreeMono" w:hAnsi="FreeMono"/>
-          <w:i/>
-          <w:iCs/>
-        </w:rPr>
-        <w:t>the_sbatch_script</w:t>
-      </w:r>
-      <w:proofErr w:type="spellEnd"/>
-      <w:r>
-        <w:rPr>
-          <w:rFonts w:ascii="FreeMono" w:hAnsi="FreeMono"/>
-          <w:i/>
-          <w:iCs/>
-        </w:rPr>
-        <w:t>&gt;</w:t>
-      </w:r>
-    </w:p>
-    <w:p>
-      <w:pPr>
-        <w:spacing w:line="240" w:lineRule="auto"/>
-      </w:pPr>
-      <w:r>
-        <w:t xml:space="preserve">The </w:t>
-      </w:r>
-      <w:proofErr w:type="spellStart"/>
-      <w:r>
-        <w:t>sbatch</w:t>
-      </w:r>
-      <w:proofErr w:type="spellEnd"/>
-      <w:r>
-        <w:t xml:space="preserve"> script is provided only for the first task. For other tasks you need to copy the </w:t>
-      </w:r>
-      <w:proofErr w:type="spellStart"/>
-      <w:r>
-        <w:t>sbatch</w:t>
-      </w:r>
-      <w:proofErr w:type="spellEnd"/>
-      <w:r>
-        <w:t xml:space="preserve"> from the first task and edit the file to run your actual code.</w:t>
+        <w:t>&lt;the_sbatch_script&gt;</w:t>
+      </w:r>
+    </w:p>
+    <w:p>
+      <w:pPr>
+        <w:spacing w:line="240" w:lineRule="auto"/>
+      </w:pPr>
+      <w:r>
+        <w:t>The sbatch script is provided only for the first task. For other tasks you need to copy the sbatch from the first task and edit the file to run your actual code.</w:t>
       </w:r>
     </w:p>
     <w:p>
@@ -763,23 +576,7 @@
         <w:spacing w:line="240" w:lineRule="auto"/>
       </w:pPr>
       <w:r>
-        <w:t>Read through the code provided in 'prac5/code/</w:t>
-      </w:r>
-      <w:proofErr w:type="spellStart"/>
-      <w:r>
-        <w:t>cuFFT</w:t>
-      </w:r>
-      <w:proofErr w:type="spellEnd"/>
-      <w:r>
-        <w:t xml:space="preserve">/cuFFT_C2C.cu'. The </w:t>
-      </w:r>
-      <w:proofErr w:type="gramStart"/>
-      <w:r>
-        <w:t>main(</w:t>
-      </w:r>
-      <w:proofErr w:type="gramEnd"/>
-      <w:r>
-        <w:t>) function is preparing data which will be Fourier transformed by the GPU. Locate where we set the size of the FFT and number of series we want to transform. Find where we initialize our series which we want to be Fourier transformed. Is there a problem?</w:t>
+        <w:t>Read through the code provided in 'prac5/code/cuFFT/cuFFT_C2C.cu'. The main() function is preparing data which will be Fourier transformed by the GPU. Locate where we set the size of the FFT and number of series we want to transform. Find where we initialize our series which we want to be Fourier transformed. Is there a problem?</w:t>
       </w:r>
     </w:p>
     <w:p>
@@ -798,31 +595,7 @@
         <w:spacing w:line="240" w:lineRule="auto"/>
       </w:pPr>
       <w:r>
-        <w:t xml:space="preserve">We have written a function 'Do_FFT_C2C_forward'. It provides an example of how to perform an FFT using </w:t>
-      </w:r>
-      <w:proofErr w:type="spellStart"/>
-      <w:r>
-        <w:t>cuFFT</w:t>
-      </w:r>
-      <w:proofErr w:type="spellEnd"/>
-      <w:r>
-        <w:t xml:space="preserve"> library. Read through comments in the code. Can we reuse the same </w:t>
-      </w:r>
-      <w:proofErr w:type="spellStart"/>
-      <w:r>
-        <w:t>cuFFT</w:t>
-      </w:r>
-      <w:proofErr w:type="spellEnd"/>
-      <w:r>
-        <w:t xml:space="preserve"> plan with different data? Where would you place a ‘for’ loop which would do that? Can we reuse same </w:t>
-      </w:r>
-      <w:proofErr w:type="spellStart"/>
-      <w:r>
-        <w:t>cuFFT</w:t>
-      </w:r>
-      <w:proofErr w:type="spellEnd"/>
-      <w:r>
-        <w:t xml:space="preserve"> plan if we change number of FFTs we would like to calculate? What about the FFT size?</w:t>
+        <w:t>We have written a function 'Do_FFT_C2C_forward'. It provides an example of how to perform an FFT using cuFFT library. Read through comments in the code. Can we reuse the same cuFFT plan with different data? Where would you place a ‘for’ loop which would do that? Can we reuse same cuFFT plan if we change number of FFTs we would like to calculate? What about the FFT size?</w:t>
       </w:r>
     </w:p>
     <w:p>
@@ -840,15 +613,7 @@
         <w:spacing w:line="240" w:lineRule="auto"/>
       </w:pPr>
       <w:r>
-        <w:t xml:space="preserve">Complete function 'Do_FFT_C2C_inverse_inplace' based on reading through function 'Do_FFT_C2C_forward'. In function 'Do_FFT_C2C_inverse_inplace' we would like to perform inverse and in-place FFT by using </w:t>
-      </w:r>
-      <w:proofErr w:type="spellStart"/>
-      <w:r>
-        <w:t>cuFFT</w:t>
-      </w:r>
-      <w:proofErr w:type="spellEnd"/>
-      <w:r>
-        <w:t>.</w:t>
+        <w:t>Complete function 'Do_FFT_C2C_inverse_inplace' based on reading through function 'Do_FFT_C2C_forward'. In function 'Do_FFT_C2C_inverse_inplace' we would like to perform inverse and in-place FFT by using cuFFT.</w:t>
       </w:r>
     </w:p>
     <w:p>
@@ -922,23 +687,7 @@
         <w:spacing w:line="240" w:lineRule="auto"/>
       </w:pPr>
       <w:r>
-        <w:t xml:space="preserve">Make both applications, </w:t>
-      </w:r>
-      <w:proofErr w:type="spellStart"/>
-      <w:r>
-        <w:t>simpleBLAS</w:t>
-      </w:r>
-      <w:proofErr w:type="spellEnd"/>
-      <w:r>
-        <w:t xml:space="preserve"> and </w:t>
-      </w:r>
-      <w:proofErr w:type="spellStart"/>
-      <w:r>
-        <w:t>simpleFFT</w:t>
-      </w:r>
-      <w:proofErr w:type="spellEnd"/>
-      <w:r>
-        <w:t xml:space="preserve"> by typing make.</w:t>
+        <w:t>Make both applications, simpleBLAS and simpleFFT by typing make.</w:t>
       </w:r>
     </w:p>
     <w:p>
@@ -1029,15 +778,7 @@
         <w:spacing w:line="240" w:lineRule="auto"/>
       </w:pPr>
       <w:r>
-        <w:t xml:space="preserve">Take the information given in the lecture notes and use it to write a code that uses </w:t>
-      </w:r>
-      <w:proofErr w:type="spellStart"/>
-      <w:r>
-        <w:t>cuRAND</w:t>
-      </w:r>
-      <w:proofErr w:type="spellEnd"/>
-      <w:r>
-        <w:t xml:space="preserve"> to generate a normal distribution of numbers.</w:t>
+        <w:t>Take the information given in the lecture notes and use it to write a code that uses cuRAND to generate a normal distribution of numbers.</w:t>
       </w:r>
       <w:r>
         <w:t xml:space="preserve"> </w:t>
@@ -1049,27 +790,7 @@
           <w:i/>
           <w:iCs/>
         </w:rPr>
-        <w:t xml:space="preserve">You may want to use the </w:t>
-      </w:r>
-      <w:proofErr w:type="spellStart"/>
-      <w:r>
-        <w:rPr>
-          <w:b/>
-          <w:bCs/>
-          <w:i/>
-          <w:iCs/>
-        </w:rPr>
-        <w:t>makefile</w:t>
-      </w:r>
-      <w:proofErr w:type="spellEnd"/>
-      <w:r>
-        <w:rPr>
-          <w:b/>
-          <w:bCs/>
-          <w:i/>
-          <w:iCs/>
-        </w:rPr>
-        <w:t xml:space="preserve"> and submission script from part A</w:t>
+        <w:t>You may want to use the makefile and submission script from part A</w:t>
       </w:r>
     </w:p>
     <w:p>
@@ -1089,15 +810,7 @@
         <w:spacing w:line="240" w:lineRule="auto"/>
       </w:pPr>
       <w:r>
-        <w:t xml:space="preserve">Add a function to your host code that will calculate the mean and standard deviation of the random number distribution that you generate using </w:t>
-      </w:r>
-      <w:proofErr w:type="spellStart"/>
-      <w:r>
-        <w:t>cuRAND</w:t>
-      </w:r>
-      <w:proofErr w:type="spellEnd"/>
-      <w:r>
-        <w:t>.</w:t>
+        <w:t>Add a function to your host code that will calculate the mean and standard deviation of the random number distribution that you generate using cuRAND.</w:t>
       </w:r>
     </w:p>
     <w:p>
@@ -1117,15 +830,7 @@
         <w:spacing w:line="240" w:lineRule="auto"/>
       </w:pPr>
       <w:r>
-        <w:t xml:space="preserve">Write a function that will generate a histogram of the </w:t>
-      </w:r>
-      <w:proofErr w:type="spellStart"/>
-      <w:r>
-        <w:t>randoms</w:t>
-      </w:r>
-      <w:proofErr w:type="spellEnd"/>
-      <w:r>
-        <w:t>.</w:t>
+        <w:t>Write a function that will generate a histogram of the randoms.</w:t>
       </w:r>
     </w:p>
     <w:p>
@@ -1145,28 +850,7 @@
         <w:spacing w:line="240" w:lineRule="auto"/>
       </w:pPr>
       <w:r>
-        <w:t xml:space="preserve">Use </w:t>
-      </w:r>
-      <w:proofErr w:type="spellStart"/>
-      <w:proofErr w:type="gramStart"/>
-      <w:r>
-        <w:t>printf</w:t>
-      </w:r>
-      <w:proofErr w:type="spellEnd"/>
-      <w:r>
-        <w:t>(</w:t>
-      </w:r>
-      <w:proofErr w:type="gramEnd"/>
-      <w:r>
-        <w:t xml:space="preserve">) to output your histogram to a file and then using a plotting tool (such as </w:t>
-      </w:r>
-      <w:proofErr w:type="spellStart"/>
-      <w:r>
-        <w:t>gnuplot</w:t>
-      </w:r>
-      <w:proofErr w:type="spellEnd"/>
-      <w:r>
-        <w:t>) to view the results.</w:t>
+        <w:t>Use printf() to output your histogram to a file and then using a plotting tool (such as gnuplot) to view the results.</w:t>
       </w:r>
       <w:r>
         <w:t xml:space="preserve"> You can always copy the results back to your local machine for viewing.</w:t>
@@ -1205,15 +889,7 @@
         <w:spacing w:line="240" w:lineRule="auto"/>
       </w:pPr>
       <w:r>
-        <w:t xml:space="preserve">Generate different random number distributions using </w:t>
-      </w:r>
-      <w:proofErr w:type="spellStart"/>
-      <w:r>
-        <w:t>cuRAND</w:t>
-      </w:r>
-      <w:proofErr w:type="spellEnd"/>
-      <w:r>
-        <w:t xml:space="preserve"> and plot the results.</w:t>
+        <w:t>Generate different random number distributions using cuRAND and plot the results.</w:t>
       </w:r>
     </w:p>
     <w:p>
@@ -1226,15 +902,7 @@
         <w:spacing w:line="240" w:lineRule="auto"/>
       </w:pPr>
       <w:r>
-        <w:t xml:space="preserve">Implement the Box-Muller transform on the CPU and compare the results to those generated by </w:t>
-      </w:r>
-      <w:proofErr w:type="spellStart"/>
-      <w:r>
-        <w:t>cuRAND</w:t>
-      </w:r>
-      <w:proofErr w:type="spellEnd"/>
-      <w:r>
-        <w:t xml:space="preserve"> (</w:t>
+        <w:t>Implement the Box-Muller transform on the CPU and compare the results to those generated by cuRAND (</w:t>
       </w:r>
       <w:hyperlink r:id="rId8">
         <w:r>
@@ -1264,21 +932,7 @@
         <w:rPr>
           <w:i/>
         </w:rPr>
-        <w:t xml:space="preserve">Do not worry if you </w:t>
-      </w:r>
-      <w:proofErr w:type="gramStart"/>
-      <w:r>
-        <w:rPr>
-          <w:i/>
-        </w:rPr>
-        <w:t>don’t</w:t>
-      </w:r>
-      <w:proofErr w:type="gramEnd"/>
-      <w:r>
-        <w:rPr>
-          <w:i/>
-        </w:rPr>
-        <w:t xml:space="preserve"> complete all of the above. The aim of this practical is to encourage you to write your own C code and become familiar with some of the common functions.</w:t>
+        <w:t>Do not worry if you don’t complete all of the above. The aim of this practical is to encourage you to write your own C code and become familiar with some of the common functions.</w:t>
       </w:r>
     </w:p>
     <w:sectPr>

</xml_diff>